<commit_message>
Lastest update of the Ansible and Docker has been updated.
</commit_message>
<xml_diff>
--- a/Ansible/Ansibleclassnote.docx
+++ b/Ansible/Ansibleclassnote.docx
@@ -1445,8 +1445,6 @@
           <w:rFonts w:ascii="Courier New" w:hAnsi="Courier New" w:cs="Courier New"/>
         </w:rPr>
       </w:pPr>
-      <w:bookmarkStart w:id="0" w:name="_GoBack"/>
-      <w:bookmarkEnd w:id="0"/>
       <w:r>
         <w:rPr>
           <w:noProof/>
@@ -1489,6 +1487,743 @@
         </w:drawing>
       </w:r>
     </w:p>
+    <w:p/>
+    <w:p>
+      <w:r>
+        <w:rPr>
+          <w:noProof/>
+        </w:rPr>
+        <w:drawing>
+          <wp:inline distT="0" distB="0" distL="0" distR="0" wp14:anchorId="194E562E" wp14:editId="420680C5">
+            <wp:extent cx="5865495" cy="2829560"/>
+            <wp:effectExtent l="0" t="0" r="1905" b="8890"/>
+            <wp:docPr id="6" name="Picture 6"/>
+            <wp:cNvGraphicFramePr>
+              <a:graphicFrameLocks xmlns:a="http://schemas.openxmlformats.org/drawingml/2006/main" noChangeAspect="1"/>
+            </wp:cNvGraphicFramePr>
+            <a:graphic xmlns:a="http://schemas.openxmlformats.org/drawingml/2006/main">
+              <a:graphicData uri="http://schemas.openxmlformats.org/drawingml/2006/picture">
+                <pic:pic xmlns:pic="http://schemas.openxmlformats.org/drawingml/2006/picture">
+                  <pic:nvPicPr>
+                    <pic:cNvPr id="1" name=""/>
+                    <pic:cNvPicPr/>
+                  </pic:nvPicPr>
+                  <pic:blipFill>
+                    <a:blip r:embed="rId10"/>
+                    <a:stretch>
+                      <a:fillRect/>
+                    </a:stretch>
+                  </pic:blipFill>
+                  <pic:spPr>
+                    <a:xfrm>
+                      <a:off x="0" y="0"/>
+                      <a:ext cx="5865495" cy="2829560"/>
+                    </a:xfrm>
+                    <a:prstGeom prst="rect">
+                      <a:avLst/>
+                    </a:prstGeom>
+                  </pic:spPr>
+                </pic:pic>
+              </a:graphicData>
+            </a:graphic>
+          </wp:inline>
+        </w:drawing>
+      </w:r>
+    </w:p>
+    <w:p>
+      <w:r>
+        <w:rPr>
+          <w:noProof/>
+        </w:rPr>
+        <w:lastRenderedPageBreak/>
+        <w:drawing>
+          <wp:inline distT="0" distB="0" distL="0" distR="0" wp14:anchorId="19DD4002" wp14:editId="21D8FA97">
+            <wp:extent cx="5865495" cy="2412365"/>
+            <wp:effectExtent l="0" t="0" r="1905" b="6985"/>
+            <wp:docPr id="7" name="Picture 7"/>
+            <wp:cNvGraphicFramePr>
+              <a:graphicFrameLocks xmlns:a="http://schemas.openxmlformats.org/drawingml/2006/main" noChangeAspect="1"/>
+            </wp:cNvGraphicFramePr>
+            <a:graphic xmlns:a="http://schemas.openxmlformats.org/drawingml/2006/main">
+              <a:graphicData uri="http://schemas.openxmlformats.org/drawingml/2006/picture">
+                <pic:pic xmlns:pic="http://schemas.openxmlformats.org/drawingml/2006/picture">
+                  <pic:nvPicPr>
+                    <pic:cNvPr id="1" name=""/>
+                    <pic:cNvPicPr/>
+                  </pic:nvPicPr>
+                  <pic:blipFill>
+                    <a:blip r:embed="rId11"/>
+                    <a:stretch>
+                      <a:fillRect/>
+                    </a:stretch>
+                  </pic:blipFill>
+                  <pic:spPr>
+                    <a:xfrm>
+                      <a:off x="0" y="0"/>
+                      <a:ext cx="5865495" cy="2412365"/>
+                    </a:xfrm>
+                    <a:prstGeom prst="rect">
+                      <a:avLst/>
+                    </a:prstGeom>
+                  </pic:spPr>
+                </pic:pic>
+              </a:graphicData>
+            </a:graphic>
+          </wp:inline>
+        </w:drawing>
+      </w:r>
+    </w:p>
+    <w:p/>
+    <w:p>
+      <w:r>
+        <w:rPr>
+          <w:noProof/>
+        </w:rPr>
+        <w:drawing>
+          <wp:inline distT="0" distB="0" distL="0" distR="0" wp14:anchorId="4699BC71" wp14:editId="2FA83F14">
+            <wp:extent cx="5865495" cy="2884805"/>
+            <wp:effectExtent l="0" t="0" r="1905" b="0"/>
+            <wp:docPr id="8" name="Picture 8"/>
+            <wp:cNvGraphicFramePr>
+              <a:graphicFrameLocks xmlns:a="http://schemas.openxmlformats.org/drawingml/2006/main" noChangeAspect="1"/>
+            </wp:cNvGraphicFramePr>
+            <a:graphic xmlns:a="http://schemas.openxmlformats.org/drawingml/2006/main">
+              <a:graphicData uri="http://schemas.openxmlformats.org/drawingml/2006/picture">
+                <pic:pic xmlns:pic="http://schemas.openxmlformats.org/drawingml/2006/picture">
+                  <pic:nvPicPr>
+                    <pic:cNvPr id="1" name=""/>
+                    <pic:cNvPicPr/>
+                  </pic:nvPicPr>
+                  <pic:blipFill>
+                    <a:blip r:embed="rId12"/>
+                    <a:stretch>
+                      <a:fillRect/>
+                    </a:stretch>
+                  </pic:blipFill>
+                  <pic:spPr>
+                    <a:xfrm>
+                      <a:off x="0" y="0"/>
+                      <a:ext cx="5865495" cy="2884805"/>
+                    </a:xfrm>
+                    <a:prstGeom prst="rect">
+                      <a:avLst/>
+                    </a:prstGeom>
+                  </pic:spPr>
+                </pic:pic>
+              </a:graphicData>
+            </a:graphic>
+          </wp:inline>
+        </w:drawing>
+      </w:r>
+    </w:p>
+    <w:p>
+      <w:r>
+        <w:rPr>
+          <w:noProof/>
+        </w:rPr>
+        <w:drawing>
+          <wp:inline distT="0" distB="0" distL="0" distR="0" wp14:anchorId="65C0F0A9" wp14:editId="658983B0">
+            <wp:extent cx="5865495" cy="2325370"/>
+            <wp:effectExtent l="0" t="0" r="1905" b="0"/>
+            <wp:docPr id="9" name="Picture 9"/>
+            <wp:cNvGraphicFramePr>
+              <a:graphicFrameLocks xmlns:a="http://schemas.openxmlformats.org/drawingml/2006/main" noChangeAspect="1"/>
+            </wp:cNvGraphicFramePr>
+            <a:graphic xmlns:a="http://schemas.openxmlformats.org/drawingml/2006/main">
+              <a:graphicData uri="http://schemas.openxmlformats.org/drawingml/2006/picture">
+                <pic:pic xmlns:pic="http://schemas.openxmlformats.org/drawingml/2006/picture">
+                  <pic:nvPicPr>
+                    <pic:cNvPr id="1" name=""/>
+                    <pic:cNvPicPr/>
+                  </pic:nvPicPr>
+                  <pic:blipFill>
+                    <a:blip r:embed="rId13"/>
+                    <a:stretch>
+                      <a:fillRect/>
+                    </a:stretch>
+                  </pic:blipFill>
+                  <pic:spPr>
+                    <a:xfrm>
+                      <a:off x="0" y="0"/>
+                      <a:ext cx="5865495" cy="2325370"/>
+                    </a:xfrm>
+                    <a:prstGeom prst="rect">
+                      <a:avLst/>
+                    </a:prstGeom>
+                  </pic:spPr>
+                </pic:pic>
+              </a:graphicData>
+            </a:graphic>
+          </wp:inline>
+        </w:drawing>
+      </w:r>
+    </w:p>
+    <w:p>
+      <w:r>
+        <w:lastRenderedPageBreak/>
+        <w:t xml:space="preserve">Defining and referencing </w:t>
+      </w:r>
+    </w:p>
+    <w:p>
+      <w:r>
+        <w:t xml:space="preserve">Defining a simple variable </w:t>
+      </w:r>
+    </w:p>
+    <w:p>
+      <w:r>
+        <w:t>#</w:t>
+      </w:r>
+      <w:proofErr w:type="gramStart"/>
+      <w:r>
+        <w:t>Defining</w:t>
+      </w:r>
+      <w:proofErr w:type="gramEnd"/>
+      <w:r>
+        <w:t xml:space="preserve"> a simple variable</w:t>
+      </w:r>
+    </w:p>
+    <w:p>
+      <w:proofErr w:type="spellStart"/>
+      <w:r>
+        <w:t>Region</w:t>
+      </w:r>
+      <w:proofErr w:type="gramStart"/>
+      <w:r>
+        <w:t>:asia</w:t>
+      </w:r>
+      <w:proofErr w:type="spellEnd"/>
+      <w:proofErr w:type="gramEnd"/>
+    </w:p>
+    <w:p>
+      <w:r>
+        <w:t>#</w:t>
+      </w:r>
+      <w:proofErr w:type="gramStart"/>
+      <w:r>
+        <w:t>Referencing</w:t>
+      </w:r>
+      <w:proofErr w:type="gramEnd"/>
+      <w:r>
+        <w:t xml:space="preserve"> a simple variable </w:t>
+      </w:r>
+    </w:p>
+    <w:p>
+      <w:r>
+        <w:t>Server: “{{region}}”</w:t>
+      </w:r>
+    </w:p>
+    <w:p/>
+    <w:p>
+      <w:r>
+        <w:t xml:space="preserve">Defining and </w:t>
+      </w:r>
+      <w:proofErr w:type="gramStart"/>
+      <w:r>
+        <w:t>Referencing</w:t>
+      </w:r>
+      <w:proofErr w:type="gramEnd"/>
+      <w:r>
+        <w:t xml:space="preserve"> a list of variables </w:t>
+      </w:r>
+    </w:p>
+    <w:p>
+      <w:r>
+        <w:t xml:space="preserve">List variables can be defined in YAML list format or in </w:t>
+      </w:r>
+      <w:proofErr w:type="gramStart"/>
+      <w:r>
+        <w:t>`[</w:t>
+      </w:r>
+      <w:proofErr w:type="gramEnd"/>
+      <w:r>
+        <w:t xml:space="preserve">]` brackets </w:t>
+      </w:r>
+    </w:p>
+    <w:p>
+      <w:r>
+        <w:t xml:space="preserve">Region: </w:t>
+      </w:r>
+    </w:p>
+    <w:p>
+      <w:pPr>
+        <w:pStyle w:val="ListParagraph"/>
+        <w:numPr>
+          <w:ilvl w:val="1"/>
+          <w:numId w:val="3"/>
+        </w:numPr>
+        <w:spacing w:after="0"/>
+      </w:pPr>
+      <w:r>
+        <w:t xml:space="preserve">Asia </w:t>
+      </w:r>
+    </w:p>
+    <w:p>
+      <w:pPr>
+        <w:pStyle w:val="ListParagraph"/>
+        <w:numPr>
+          <w:ilvl w:val="1"/>
+          <w:numId w:val="3"/>
+        </w:numPr>
+        <w:spacing w:after="0"/>
+      </w:pPr>
+      <w:r>
+        <w:t xml:space="preserve">Europe </w:t>
+      </w:r>
+    </w:p>
+    <w:p>
+      <w:pPr>
+        <w:pStyle w:val="ListParagraph"/>
+        <w:numPr>
+          <w:ilvl w:val="1"/>
+          <w:numId w:val="3"/>
+        </w:numPr>
+        <w:spacing w:after="0"/>
+      </w:pPr>
+      <w:proofErr w:type="spellStart"/>
+      <w:r>
+        <w:t>Northamerica</w:t>
+      </w:r>
+      <w:proofErr w:type="spellEnd"/>
+    </w:p>
+    <w:p>
+      <w:pPr>
+        <w:pStyle w:val="ListParagraph"/>
+        <w:numPr>
+          <w:ilvl w:val="1"/>
+          <w:numId w:val="3"/>
+        </w:numPr>
+        <w:spacing w:after="0"/>
+      </w:pPr>
+      <w:proofErr w:type="spellStart"/>
+      <w:r>
+        <w:t>Southamerica</w:t>
+      </w:r>
+      <w:proofErr w:type="spellEnd"/>
+      <w:r>
+        <w:t xml:space="preserve"> </w:t>
+      </w:r>
+    </w:p>
+    <w:p>
+      <w:pPr>
+        <w:spacing w:after="0"/>
+      </w:pPr>
+      <w:r>
+        <w:t>OR</w:t>
+      </w:r>
+    </w:p>
+    <w:p>
+      <w:pPr>
+        <w:spacing w:after="0"/>
+      </w:pPr>
+      <w:r>
+        <w:t>Region: [`</w:t>
+      </w:r>
+      <w:proofErr w:type="spellStart"/>
+      <w:r>
+        <w:t>asia</w:t>
+      </w:r>
+      <w:proofErr w:type="spellEnd"/>
+      <w:r>
+        <w:t>`</w:t>
+      </w:r>
+      <w:proofErr w:type="gramStart"/>
+      <w:r>
+        <w:t>,</w:t>
+      </w:r>
+      <w:r>
+        <w:t>`</w:t>
+      </w:r>
+      <w:proofErr w:type="spellStart"/>
+      <w:proofErr w:type="gramEnd"/>
+      <w:r>
+        <w:t>europe</w:t>
+      </w:r>
+      <w:proofErr w:type="spellEnd"/>
+      <w:r>
+        <w:t>`</w:t>
+      </w:r>
+      <w:r>
+        <w:t>,</w:t>
+      </w:r>
+      <w:r>
+        <w:t>`</w:t>
+      </w:r>
+      <w:proofErr w:type="spellStart"/>
+      <w:r>
+        <w:t>northamerica</w:t>
+      </w:r>
+      <w:proofErr w:type="spellEnd"/>
+      <w:r>
+        <w:t>`</w:t>
+      </w:r>
+      <w:r>
+        <w:t>,</w:t>
+      </w:r>
+      <w:r>
+        <w:t>`</w:t>
+      </w:r>
+      <w:proofErr w:type="spellStart"/>
+      <w:r>
+        <w:t>southamerica</w:t>
+      </w:r>
+      <w:proofErr w:type="spellEnd"/>
+      <w:r>
+        <w:t>`</w:t>
+      </w:r>
+      <w:r>
+        <w:t>]</w:t>
+      </w:r>
+    </w:p>
+    <w:p>
+      <w:pPr>
+        <w:spacing w:after="0"/>
+      </w:pPr>
+    </w:p>
+    <w:p>
+      <w:pPr>
+        <w:spacing w:after="0"/>
+      </w:pPr>
+      <w:r>
+        <w:t>#</w:t>
+      </w:r>
+      <w:proofErr w:type="gramStart"/>
+      <w:r>
+        <w:t>Referencing</w:t>
+      </w:r>
+      <w:proofErr w:type="gramEnd"/>
+      <w:r>
+        <w:t xml:space="preserve"> a list of variables </w:t>
+      </w:r>
+    </w:p>
+    <w:p>
+      <w:pPr>
+        <w:spacing w:after="0"/>
+      </w:pPr>
+      <w:r>
+        <w:t>Server: “{{</w:t>
+      </w:r>
+      <w:proofErr w:type="gramStart"/>
+      <w:r>
+        <w:t>region[</w:t>
+      </w:r>
+      <w:proofErr w:type="gramEnd"/>
+      <w:r>
+        <w:t>2]}}”</w:t>
+      </w:r>
+    </w:p>
+    <w:p>
+      <w:pPr>
+        <w:spacing w:after="0"/>
+      </w:pPr>
+    </w:p>
+    <w:p>
+      <w:pPr>
+        <w:spacing w:after="0"/>
+      </w:pPr>
+      <w:r>
+        <w:t xml:space="preserve">Defining variables as </w:t>
+      </w:r>
+      <w:proofErr w:type="spellStart"/>
+      <w:r>
+        <w:t>key</w:t>
+      </w:r>
+      <w:proofErr w:type="gramStart"/>
+      <w:r>
+        <w:t>:value</w:t>
+      </w:r>
+      <w:proofErr w:type="spellEnd"/>
+      <w:proofErr w:type="gramEnd"/>
+      <w:r>
+        <w:t xml:space="preserve"> dictionaries </w:t>
+      </w:r>
+    </w:p>
+    <w:p>
+      <w:pPr>
+        <w:spacing w:after="0"/>
+      </w:pPr>
+      <w:proofErr w:type="gramStart"/>
+      <w:r>
+        <w:t>s</w:t>
+      </w:r>
+      <w:r>
+        <w:t>ample</w:t>
+      </w:r>
+      <w:proofErr w:type="gramEnd"/>
+      <w:r>
+        <w:t xml:space="preserve">: </w:t>
+      </w:r>
+    </w:p>
+    <w:p>
+      <w:pPr>
+        <w:spacing w:after="0"/>
+      </w:pPr>
+      <w:r>
+        <w:tab/>
+        <w:t>Arg1</w:t>
+      </w:r>
+      <w:proofErr w:type="gramStart"/>
+      <w:r>
+        <w:t>:yes</w:t>
+      </w:r>
+      <w:proofErr w:type="gramEnd"/>
+    </w:p>
+    <w:p>
+      <w:pPr>
+        <w:spacing w:after="0"/>
+      </w:pPr>
+      <w:r>
+        <w:tab/>
+        <w:t>Arg2</w:t>
+      </w:r>
+      <w:proofErr w:type="gramStart"/>
+      <w:r>
+        <w:t>:no</w:t>
+      </w:r>
+      <w:proofErr w:type="gramEnd"/>
+    </w:p>
+    <w:p>
+      <w:pPr>
+        <w:spacing w:after="0"/>
+      </w:pPr>
+      <w:proofErr w:type="gramStart"/>
+      <w:r>
+        <w:t>sample[</w:t>
+      </w:r>
+      <w:proofErr w:type="gramEnd"/>
+      <w:r>
+        <w:t>`arg1`]</w:t>
+      </w:r>
+    </w:p>
+    <w:p>
+      <w:pPr>
+        <w:spacing w:after="0"/>
+      </w:pPr>
+      <w:r>
+        <w:t xml:space="preserve">OR </w:t>
+      </w:r>
+    </w:p>
+    <w:p>
+      <w:pPr>
+        <w:spacing w:after="0"/>
+      </w:pPr>
+      <w:r>
+        <w:t>s</w:t>
+      </w:r>
+      <w:r>
+        <w:t>ample.agr2</w:t>
+      </w:r>
+    </w:p>
+    <w:p>
+      <w:pPr>
+        <w:spacing w:after="0"/>
+      </w:pPr>
+    </w:p>
+    <w:p>
+      <w:pPr>
+        <w:spacing w:after="0"/>
+      </w:pPr>
+      <w:r>
+        <w:rPr>
+          <w:noProof/>
+        </w:rPr>
+        <w:lastRenderedPageBreak/>
+        <w:drawing>
+          <wp:inline distT="0" distB="0" distL="0" distR="0" wp14:anchorId="06609C0F" wp14:editId="3F767AFC">
+            <wp:extent cx="5865495" cy="2614930"/>
+            <wp:effectExtent l="0" t="0" r="1905" b="0"/>
+            <wp:docPr id="10" name="Picture 10"/>
+            <wp:cNvGraphicFramePr>
+              <a:graphicFrameLocks xmlns:a="http://schemas.openxmlformats.org/drawingml/2006/main" noChangeAspect="1"/>
+            </wp:cNvGraphicFramePr>
+            <a:graphic xmlns:a="http://schemas.openxmlformats.org/drawingml/2006/main">
+              <a:graphicData uri="http://schemas.openxmlformats.org/drawingml/2006/picture">
+                <pic:pic xmlns:pic="http://schemas.openxmlformats.org/drawingml/2006/picture">
+                  <pic:nvPicPr>
+                    <pic:cNvPr id="1" name=""/>
+                    <pic:cNvPicPr/>
+                  </pic:nvPicPr>
+                  <pic:blipFill>
+                    <a:blip r:embed="rId14"/>
+                    <a:stretch>
+                      <a:fillRect/>
+                    </a:stretch>
+                  </pic:blipFill>
+                  <pic:spPr>
+                    <a:xfrm>
+                      <a:off x="0" y="0"/>
+                      <a:ext cx="5865495" cy="2614930"/>
+                    </a:xfrm>
+                    <a:prstGeom prst="rect">
+                      <a:avLst/>
+                    </a:prstGeom>
+                  </pic:spPr>
+                </pic:pic>
+              </a:graphicData>
+            </a:graphic>
+          </wp:inline>
+        </w:drawing>
+      </w:r>
+    </w:p>
+    <w:p>
+      <w:pPr>
+        <w:spacing w:after="0"/>
+      </w:pPr>
+    </w:p>
+    <w:p>
+      <w:pPr>
+        <w:spacing w:after="0"/>
+      </w:pPr>
+    </w:p>
+    <w:p>
+      <w:r>
+        <w:t>Handlers</w:t>
+      </w:r>
+    </w:p>
+    <w:p>
+      <w:r>
+        <w:t>Handlers are tasks that execute</w:t>
+      </w:r>
+    </w:p>
+    <w:p>
+      <w:r>
+        <w:t xml:space="preserve">Only I the system configuration </w:t>
+      </w:r>
+      <w:proofErr w:type="spellStart"/>
+      <w:r>
+        <w:t>chages</w:t>
+      </w:r>
+      <w:proofErr w:type="spellEnd"/>
+      <w:r>
+        <w:t xml:space="preserve"> </w:t>
+      </w:r>
+    </w:p>
+    <w:p>
+      <w:r>
+        <w:t xml:space="preserve">They only execute if a task notifies if for execution </w:t>
+      </w:r>
+    </w:p>
+    <w:p>
+      <w:r>
+        <w:t>Handlers require a globally unique name for identification.</w:t>
+      </w:r>
+    </w:p>
+    <w:p>
+      <w:r>
+        <w:rPr>
+          <w:noProof/>
+        </w:rPr>
+        <w:drawing>
+          <wp:inline distT="0" distB="0" distL="0" distR="0" wp14:anchorId="5F8DDECA" wp14:editId="11D488BD">
+            <wp:extent cx="5865495" cy="2768600"/>
+            <wp:effectExtent l="0" t="0" r="1905" b="0"/>
+            <wp:docPr id="11" name="Picture 11"/>
+            <wp:cNvGraphicFramePr>
+              <a:graphicFrameLocks xmlns:a="http://schemas.openxmlformats.org/drawingml/2006/main" noChangeAspect="1"/>
+            </wp:cNvGraphicFramePr>
+            <a:graphic xmlns:a="http://schemas.openxmlformats.org/drawingml/2006/main">
+              <a:graphicData uri="http://schemas.openxmlformats.org/drawingml/2006/picture">
+                <pic:pic xmlns:pic="http://schemas.openxmlformats.org/drawingml/2006/picture">
+                  <pic:nvPicPr>
+                    <pic:cNvPr id="1" name=""/>
+                    <pic:cNvPicPr/>
+                  </pic:nvPicPr>
+                  <pic:blipFill>
+                    <a:blip r:embed="rId15"/>
+                    <a:stretch>
+                      <a:fillRect/>
+                    </a:stretch>
+                  </pic:blipFill>
+                  <pic:spPr>
+                    <a:xfrm>
+                      <a:off x="0" y="0"/>
+                      <a:ext cx="5865495" cy="2768600"/>
+                    </a:xfrm>
+                    <a:prstGeom prst="rect">
+                      <a:avLst/>
+                    </a:prstGeom>
+                  </pic:spPr>
+                </pic:pic>
+              </a:graphicData>
+            </a:graphic>
+          </wp:inline>
+        </w:drawing>
+      </w:r>
+    </w:p>
+    <w:p>
+      <w:pPr>
+        <w:ind w:firstLine="720"/>
+      </w:pPr>
+      <w:r>
+        <w:t xml:space="preserve">Controlling Handlers </w:t>
+      </w:r>
+    </w:p>
+    <w:p>
+      <w:pPr>
+        <w:ind w:firstLine="720"/>
+      </w:pPr>
+      <w:r>
+        <w:t xml:space="preserve">Handlers always run after run after a play has completed it tasks execution. </w:t>
+      </w:r>
+    </w:p>
+    <w:p>
+      <w:pPr>
+        <w:ind w:firstLine="720"/>
+      </w:pPr>
+      <w:r>
+        <w:t>This ensures that handlers run only once even on multiple calling.</w:t>
+      </w:r>
+    </w:p>
+    <w:p>
+      <w:pPr>
+        <w:ind w:firstLine="720"/>
+      </w:pPr>
+      <w:r>
+        <w:lastRenderedPageBreak/>
+        <w:t xml:space="preserve">  </w:t>
+      </w:r>
+      <w:r>
+        <w:rPr>
+          <w:noProof/>
+        </w:rPr>
+        <w:drawing>
+          <wp:inline distT="0" distB="0" distL="0" distR="0" wp14:anchorId="1ECD3858" wp14:editId="7A0B0115">
+            <wp:extent cx="5865495" cy="2882265"/>
+            <wp:effectExtent l="0" t="0" r="1905" b="0"/>
+            <wp:docPr id="12" name="Picture 12"/>
+            <wp:cNvGraphicFramePr>
+              <a:graphicFrameLocks xmlns:a="http://schemas.openxmlformats.org/drawingml/2006/main" noChangeAspect="1"/>
+            </wp:cNvGraphicFramePr>
+            <a:graphic xmlns:a="http://schemas.openxmlformats.org/drawingml/2006/main">
+              <a:graphicData uri="http://schemas.openxmlformats.org/drawingml/2006/picture">
+                <pic:pic xmlns:pic="http://schemas.openxmlformats.org/drawingml/2006/picture">
+                  <pic:nvPicPr>
+                    <pic:cNvPr id="1" name=""/>
+                    <pic:cNvPicPr/>
+                  </pic:nvPicPr>
+                  <pic:blipFill>
+                    <a:blip r:embed="rId16"/>
+                    <a:stretch>
+                      <a:fillRect/>
+                    </a:stretch>
+                  </pic:blipFill>
+                  <pic:spPr>
+                    <a:xfrm>
+                      <a:off x="0" y="0"/>
+                      <a:ext cx="5865495" cy="2882265"/>
+                    </a:xfrm>
+                    <a:prstGeom prst="rect">
+                      <a:avLst/>
+                    </a:prstGeom>
+                  </pic:spPr>
+                </pic:pic>
+              </a:graphicData>
+            </a:graphic>
+          </wp:inline>
+        </w:drawing>
+      </w:r>
+      <w:bookmarkStart w:id="0" w:name="_GoBack"/>
+      <w:bookmarkEnd w:id="0"/>
+    </w:p>
     <w:sectPr>
       <w:pgSz w:w="12240" w:h="15840"/>
       <w:pgMar w:top="1440" w:right="1502" w:bottom="1440" w:left="1501" w:header="720" w:footer="720" w:gutter="0"/>
@@ -1615,6 +2350,119 @@
     </w:lvl>
   </w:abstractNum>
   <w:abstractNum w:abstractNumId="1">
+    <w:nsid w:val="4F8276B2"/>
+    <w:multiLevelType w:val="hybridMultilevel"/>
+    <w:tmpl w:val="C3EE3E2A"/>
+    <w:lvl w:ilvl="0" w:tplc="0409000B">
+      <w:start w:val="1"/>
+      <w:numFmt w:val="bullet"/>
+      <w:lvlText w:val=""/>
+      <w:lvlJc w:val="left"/>
+      <w:pPr>
+        <w:ind w:left="720" w:hanging="360"/>
+      </w:pPr>
+      <w:rPr>
+        <w:rFonts w:ascii="Wingdings" w:hAnsi="Wingdings" w:hint="default"/>
+      </w:rPr>
+    </w:lvl>
+    <w:lvl w:ilvl="1" w:tplc="04090003">
+      <w:start w:val="1"/>
+      <w:numFmt w:val="bullet"/>
+      <w:lvlText w:val="o"/>
+      <w:lvlJc w:val="left"/>
+      <w:pPr>
+        <w:ind w:left="1440" w:hanging="360"/>
+      </w:pPr>
+      <w:rPr>
+        <w:rFonts w:ascii="Courier New" w:hAnsi="Courier New" w:cs="Courier New" w:hint="default"/>
+      </w:rPr>
+    </w:lvl>
+    <w:lvl w:ilvl="2" w:tplc="04090005" w:tentative="1">
+      <w:start w:val="1"/>
+      <w:numFmt w:val="bullet"/>
+      <w:lvlText w:val=""/>
+      <w:lvlJc w:val="left"/>
+      <w:pPr>
+        <w:ind w:left="2160" w:hanging="360"/>
+      </w:pPr>
+      <w:rPr>
+        <w:rFonts w:ascii="Wingdings" w:hAnsi="Wingdings" w:hint="default"/>
+      </w:rPr>
+    </w:lvl>
+    <w:lvl w:ilvl="3" w:tplc="04090001" w:tentative="1">
+      <w:start w:val="1"/>
+      <w:numFmt w:val="bullet"/>
+      <w:lvlText w:val=""/>
+      <w:lvlJc w:val="left"/>
+      <w:pPr>
+        <w:ind w:left="2880" w:hanging="360"/>
+      </w:pPr>
+      <w:rPr>
+        <w:rFonts w:ascii="Symbol" w:hAnsi="Symbol" w:hint="default"/>
+      </w:rPr>
+    </w:lvl>
+    <w:lvl w:ilvl="4" w:tplc="04090003" w:tentative="1">
+      <w:start w:val="1"/>
+      <w:numFmt w:val="bullet"/>
+      <w:lvlText w:val="o"/>
+      <w:lvlJc w:val="left"/>
+      <w:pPr>
+        <w:ind w:left="3600" w:hanging="360"/>
+      </w:pPr>
+      <w:rPr>
+        <w:rFonts w:ascii="Courier New" w:hAnsi="Courier New" w:cs="Courier New" w:hint="default"/>
+      </w:rPr>
+    </w:lvl>
+    <w:lvl w:ilvl="5" w:tplc="04090005" w:tentative="1">
+      <w:start w:val="1"/>
+      <w:numFmt w:val="bullet"/>
+      <w:lvlText w:val=""/>
+      <w:lvlJc w:val="left"/>
+      <w:pPr>
+        <w:ind w:left="4320" w:hanging="360"/>
+      </w:pPr>
+      <w:rPr>
+        <w:rFonts w:ascii="Wingdings" w:hAnsi="Wingdings" w:hint="default"/>
+      </w:rPr>
+    </w:lvl>
+    <w:lvl w:ilvl="6" w:tplc="04090001" w:tentative="1">
+      <w:start w:val="1"/>
+      <w:numFmt w:val="bullet"/>
+      <w:lvlText w:val=""/>
+      <w:lvlJc w:val="left"/>
+      <w:pPr>
+        <w:ind w:left="5040" w:hanging="360"/>
+      </w:pPr>
+      <w:rPr>
+        <w:rFonts w:ascii="Symbol" w:hAnsi="Symbol" w:hint="default"/>
+      </w:rPr>
+    </w:lvl>
+    <w:lvl w:ilvl="7" w:tplc="04090003" w:tentative="1">
+      <w:start w:val="1"/>
+      <w:numFmt w:val="bullet"/>
+      <w:lvlText w:val="o"/>
+      <w:lvlJc w:val="left"/>
+      <w:pPr>
+        <w:ind w:left="5760" w:hanging="360"/>
+      </w:pPr>
+      <w:rPr>
+        <w:rFonts w:ascii="Courier New" w:hAnsi="Courier New" w:cs="Courier New" w:hint="default"/>
+      </w:rPr>
+    </w:lvl>
+    <w:lvl w:ilvl="8" w:tplc="04090005" w:tentative="1">
+      <w:start w:val="1"/>
+      <w:numFmt w:val="bullet"/>
+      <w:lvlText w:val=""/>
+      <w:lvlJc w:val="left"/>
+      <w:pPr>
+        <w:ind w:left="6480" w:hanging="360"/>
+      </w:pPr>
+      <w:rPr>
+        <w:rFonts w:ascii="Wingdings" w:hAnsi="Wingdings" w:hint="default"/>
+      </w:rPr>
+    </w:lvl>
+  </w:abstractNum>
+  <w:abstractNum w:abstractNumId="2">
     <w:nsid w:val="583A730F"/>
     <w:multiLevelType w:val="hybridMultilevel"/>
     <w:tmpl w:val="9D72AC3C"/>
@@ -1731,6 +2579,9 @@
     <w:abstractNumId w:val="0"/>
   </w:num>
   <w:num w:numId="2">
+    <w:abstractNumId w:val="2"/>
+  </w:num>
+  <w:num w:numId="3">
     <w:abstractNumId w:val="1"/>
   </w:num>
 </w:numbering>
@@ -2185,6 +3036,17 @@
       <w:szCs w:val="21"/>
     </w:rPr>
   </w:style>
+  <w:style w:type="paragraph" w:styleId="ListParagraph">
+    <w:name w:val="List Paragraph"/>
+    <w:basedOn w:val="Normal"/>
+    <w:uiPriority w:val="34"/>
+    <w:qFormat/>
+    <w:rsid w:val="00852351"/>
+    <w:pPr>
+      <w:ind w:left="720"/>
+      <w:contextualSpacing/>
+    </w:pPr>
+  </w:style>
 </w:styles>
 </file>
 

</xml_diff>